<commit_message>
relazione con salvini pushini committini degli statement sui pattern
</commit_message>
<xml_diff>
--- a/Relazione.docx
+++ b/Relazione.docx
@@ -7003,6 +7003,14 @@
       <w:pPr>
         <w:jc w:val="both"/>
       </w:pPr>
+      <w:proofErr w:type="gramStart"/>
+      <w:r>
+        <w:t>diagramma</w:t>
+      </w:r>
+      <w:proofErr w:type="gramEnd"/>
+      <w:r>
+        <w:t xml:space="preserve"> di sequenza da fare</w:t>
+      </w:r>
     </w:p>
     <w:p>
       <w:pPr>
@@ -7026,6 +7034,16 @@
       <w:pPr>
         <w:jc w:val="both"/>
       </w:pPr>
+      <w:proofErr w:type="spellStart"/>
+      <w:proofErr w:type="gramStart"/>
+      <w:r>
+        <w:t>uml</w:t>
+      </w:r>
+      <w:proofErr w:type="spellEnd"/>
+      <w:proofErr w:type="gramEnd"/>
+      <w:r>
+        <w:t xml:space="preserve"> di progettazione da rifare</w:t>
+      </w:r>
     </w:p>
     <w:p>
       <w:pPr>
@@ -7049,6 +7067,339 @@
       <w:pPr>
         <w:jc w:val="both"/>
       </w:pPr>
+      <w:r>
+        <w:t>Un primo pattern</w:t>
+      </w:r>
+      <w:r>
+        <w:t xml:space="preserve"> progettuale</w:t>
+      </w:r>
+      <w:r>
+        <w:t xml:space="preserve"> utilizzato nel progetto è il </w:t>
+      </w:r>
+      <w:proofErr w:type="spellStart"/>
+      <w:r>
+        <w:rPr>
+          <w:i/>
+        </w:rPr>
+        <w:t>flyweight</w:t>
+      </w:r>
+      <w:proofErr w:type="spellEnd"/>
+      <w:r>
+        <w:t xml:space="preserve">, dedicato alla gestione degli ingredienti. Data la loro natura “leggera” (di fatto sono </w:t>
+      </w:r>
+      <w:proofErr w:type="spellStart"/>
+      <w:r>
+        <w:rPr>
+          <w:i/>
+        </w:rPr>
+        <w:t>wrapper</w:t>
+      </w:r>
+      <w:proofErr w:type="spellEnd"/>
+      <w:r>
+        <w:rPr>
+          <w:i/>
+        </w:rPr>
+        <w:t xml:space="preserve"> </w:t>
+      </w:r>
+      <w:r>
+        <w:t>di</w:t>
+      </w:r>
+      <w:r>
+        <w:t xml:space="preserve"> stringhe) e la possibilità che più ingredienti afferiscano a più piatti, si è deciso di sfruttare il suddetto pattern per condividerli all’interno del sistema.</w:t>
+      </w:r>
+    </w:p>
+    <w:p>
+      <w:pPr>
+        <w:jc w:val="both"/>
+      </w:pPr>
+      <w:r>
+        <w:t xml:space="preserve">Il calcolo del peso forma è stato affidato al pattern </w:t>
+      </w:r>
+      <w:proofErr w:type="spellStart"/>
+      <w:r>
+        <w:rPr>
+          <w:i/>
+        </w:rPr>
+        <w:t>strategy</w:t>
+      </w:r>
+      <w:proofErr w:type="spellEnd"/>
+      <w:r>
+        <w:t xml:space="preserve">. </w:t>
+      </w:r>
+      <w:r>
+        <w:t>In questo modo il modello dei dati dipende unicamente da un’astrazione</w:t>
+      </w:r>
+      <w:r>
+        <w:t xml:space="preserve"> (che espone il metodo astratto di calcolo)</w:t>
+      </w:r>
+      <w:r>
+        <w:t xml:space="preserve">, ed è indipendente dall’implementazione </w:t>
+      </w:r>
+      <w:r>
+        <w:t xml:space="preserve">concreta </w:t>
+      </w:r>
+      <w:r>
+        <w:t>delle varie strategie di cal</w:t>
+      </w:r>
+      <w:r>
+        <w:t>colo</w:t>
+      </w:r>
+      <w:r>
+        <w:t xml:space="preserve">. Si è poi realizzata una sottoclasse che specializza tale interfaccia e che fornisce l’implementazione della </w:t>
+      </w:r>
+      <w:r>
+        <w:t xml:space="preserve">formula di </w:t>
+      </w:r>
+      <w:proofErr w:type="spellStart"/>
+      <w:r>
+        <w:t>Keyes</w:t>
+      </w:r>
+      <w:proofErr w:type="spellEnd"/>
+      <w:r>
+        <w:t xml:space="preserve"> (c</w:t>
+      </w:r>
+      <w:r>
+        <w:t>ome da documento dei requisiti)</w:t>
+      </w:r>
+      <w:r>
+        <w:t>. Ulteriori sottoclassi relative a formule differenti potranno essere successivamente aggiunte alla gerarchia e utilizzate per diversificare il risultato del calcolo, il tutto in maniera perfettamente trasparente all’utilizzatore e senza modificare il codice di modello e viste.</w:t>
+      </w:r>
+    </w:p>
+    <w:p>
+      <w:pPr>
+        <w:jc w:val="both"/>
+      </w:pPr>
+      <w:r>
+        <w:t xml:space="preserve">Per ciò che riguarda invece l’upgrade di versione, la decisione progettuale è stata quella di subordinare ogni operazione “premium” ad una verifica di applicabilità basata sulla versione attuale del software. </w:t>
+      </w:r>
+      <w:r>
+        <w:t xml:space="preserve">A tal proposito, il </w:t>
+      </w:r>
+      <w:r>
+        <w:t>gestore della versione (</w:t>
+      </w:r>
+      <w:proofErr w:type="spellStart"/>
+      <w:r>
+        <w:rPr>
+          <w:i/>
+        </w:rPr>
+        <w:t>VersionManager</w:t>
+      </w:r>
+      <w:proofErr w:type="spellEnd"/>
+      <w:r>
+        <w:t xml:space="preserve">) deve poter cambiare </w:t>
+      </w:r>
+      <w:r>
+        <w:t xml:space="preserve">automaticamente </w:t>
+      </w:r>
+      <w:r>
+        <w:t xml:space="preserve">comportamento </w:t>
+      </w:r>
+      <w:r>
+        <w:t xml:space="preserve">a seguito di ogni operazione di upgrade, adattandosi ogni volta alla nuova versione. Per tali motivi è stato sfruttato il pattern </w:t>
+      </w:r>
+      <w:r>
+        <w:rPr>
+          <w:i/>
+        </w:rPr>
+        <w:t>state</w:t>
+      </w:r>
+      <w:r>
+        <w:t xml:space="preserve"> in modo da aggiornare </w:t>
+      </w:r>
+      <w:proofErr w:type="spellStart"/>
+      <w:r>
+        <w:t>runtime</w:t>
+      </w:r>
+      <w:proofErr w:type="spellEnd"/>
+      <w:r>
+        <w:rPr>
+          <w:i/>
+        </w:rPr>
+        <w:t xml:space="preserve"> </w:t>
+      </w:r>
+      <w:r>
+        <w:t>il riferimento alla versione corrente.</w:t>
+      </w:r>
+    </w:p>
+    <w:p>
+      <w:pPr>
+        <w:jc w:val="both"/>
+      </w:pPr>
+      <w:r>
+        <w:t>T</w:t>
+      </w:r>
+      <w:r>
+        <w:t xml:space="preserve">utti gli algoritmi di dieta sono forniti tramite </w:t>
+      </w:r>
+      <w:proofErr w:type="spellStart"/>
+      <w:r>
+        <w:rPr>
+          <w:i/>
+        </w:rPr>
+        <w:t>factory</w:t>
+      </w:r>
+      <w:proofErr w:type="spellEnd"/>
+      <w:r>
+        <w:t>, in modo tale da non cablare nel codice ogni loro invocazione. Inoltre,</w:t>
+      </w:r>
+      <w:r>
+        <w:t xml:space="preserve"> le singole istanze ogni algoritmo sono recuperate dalla stessa </w:t>
+      </w:r>
+      <w:proofErr w:type="spellStart"/>
+      <w:r>
+        <w:t>factory</w:t>
+      </w:r>
+      <w:proofErr w:type="spellEnd"/>
+      <w:r>
+        <w:t xml:space="preserve"> tramite </w:t>
+      </w:r>
+      <w:proofErr w:type="spellStart"/>
+      <w:r>
+        <w:t>reflection</w:t>
+      </w:r>
+      <w:proofErr w:type="spellEnd"/>
+      <w:r>
+        <w:t xml:space="preserve"> fra le </w:t>
+      </w:r>
+      <w:proofErr w:type="spellStart"/>
+      <w:r>
+        <w:t>dll</w:t>
+      </w:r>
+      <w:proofErr w:type="spellEnd"/>
+      <w:r>
+        <w:t xml:space="preserve"> aggiunte al progetto</w:t>
+      </w:r>
+      <w:r>
+        <w:t xml:space="preserve"> </w:t>
+      </w:r>
+      <w:r>
+        <w:t xml:space="preserve">(rispettando così la specifica del documento dei requisiti che imponeva </w:t>
+      </w:r>
+      <w:r>
+        <w:lastRenderedPageBreak/>
+        <w:t>l’indipendenza del software dagli algoritmi di dieta</w:t>
+      </w:r>
+      <w:r>
+        <w:t xml:space="preserve">). </w:t>
+      </w:r>
+      <w:proofErr w:type="spellStart"/>
+      <w:r>
+        <w:t>UserProfileManager</w:t>
+      </w:r>
+      <w:proofErr w:type="spellEnd"/>
+      <w:r>
+        <w:t xml:space="preserve"> e </w:t>
+      </w:r>
+      <w:proofErr w:type="spellStart"/>
+      <w:r>
+        <w:t>VersionManager</w:t>
+      </w:r>
+      <w:proofErr w:type="spellEnd"/>
+      <w:r>
+        <w:t xml:space="preserve"> sono invece stati gestiti a </w:t>
+      </w:r>
+      <w:r>
+        <w:rPr>
+          <w:i/>
+        </w:rPr>
+        <w:t>singleton</w:t>
+      </w:r>
+      <w:r>
+        <w:t>.</w:t>
+      </w:r>
+    </w:p>
+    <w:p>
+      <w:pPr>
+        <w:jc w:val="both"/>
+      </w:pPr>
+      <w:r>
+        <w:t xml:space="preserve">Infine, tutta l’interfaccia grafica del prototipo è stata gestita con la tecnica </w:t>
+      </w:r>
+      <w:r>
+        <w:rPr>
+          <w:i/>
+        </w:rPr>
+        <w:t xml:space="preserve">MVP con </w:t>
+      </w:r>
+      <w:proofErr w:type="spellStart"/>
+      <w:r>
+        <w:rPr>
+          <w:i/>
+        </w:rPr>
+        <w:t>view</w:t>
+      </w:r>
+      <w:proofErr w:type="spellEnd"/>
+      <w:r>
+        <w:rPr>
+          <w:i/>
+        </w:rPr>
+        <w:t xml:space="preserve"> passiva</w:t>
+      </w:r>
+      <w:r>
+        <w:t>, al fine di rendere le viste totalmente indipendenti dal modello dei dati sottostante.</w:t>
+      </w:r>
+    </w:p>
+    <w:p>
+      <w:pPr>
+        <w:jc w:val="both"/>
+      </w:pPr>
+      <w:r>
+        <w:t xml:space="preserve">Le suddette scelte progettuali consentono di rispettare </w:t>
+      </w:r>
+      <w:r>
+        <w:t xml:space="preserve">a pieno </w:t>
+      </w:r>
+      <w:r>
+        <w:t>i principi progettuali, soprattutto l’</w:t>
+      </w:r>
+      <w:r>
+        <w:rPr>
+          <w:i/>
+        </w:rPr>
+        <w:t>open/</w:t>
+      </w:r>
+      <w:proofErr w:type="spellStart"/>
+      <w:r>
+        <w:rPr>
+          <w:i/>
+        </w:rPr>
+        <w:t>close</w:t>
+      </w:r>
+      <w:proofErr w:type="spellEnd"/>
+      <w:r>
+        <w:t xml:space="preserve">: </w:t>
+      </w:r>
+      <w:r>
+        <w:t>…</w:t>
+      </w:r>
+    </w:p>
+    <w:p>
+      <w:pPr>
+        <w:jc w:val="both"/>
+      </w:pPr>
+      <w:r>
+        <w:t xml:space="preserve">Anche il </w:t>
+      </w:r>
+      <w:proofErr w:type="spellStart"/>
+      <w:r>
+        <w:t>dip</w:t>
+      </w:r>
+      <w:proofErr w:type="spellEnd"/>
+      <w:r>
+        <w:t xml:space="preserve"> e </w:t>
+      </w:r>
+      <w:proofErr w:type="spellStart"/>
+      <w:r>
+        <w:t>i</w:t>
+      </w:r>
+      <w:r>
+        <w:t>sp</w:t>
+      </w:r>
+      <w:proofErr w:type="spellEnd"/>
+      <w:r>
+        <w:t xml:space="preserve"> sono fortemente rispettati perché … </w:t>
+      </w:r>
       <w:bookmarkStart w:id="0" w:name="_GoBack"/>
       <w:bookmarkEnd w:id="0"/>
     </w:p>
@@ -7117,7 +7468,7 @@
           <w:rPr>
             <w:noProof/>
           </w:rPr>
-          <w:t>12</w:t>
+          <w:t>14</w:t>
         </w:r>
         <w:r>
           <w:fldChar w:fldCharType="end"/>
@@ -10220,7 +10571,6 @@
   </w:compat>
   <w:rsids>
     <w:rsidRoot w:val="009E4655"/>
-    <w:rsid w:val="003629D5"/>
     <w:rsid w:val="009E4655"/>
   </w:rsids>
   <m:mathPr>

</xml_diff>